<commit_message>
documents re-generated with new data
</commit_message>
<xml_diff>
--- a/futurehouse/outputs/amy/BLK.docx
+++ b/futurehouse/outputs/amy/BLK.docx
@@ -2,13 +2,652 @@
 <file path=word/document.xml><?xml version="1.0" encoding="utf-8"?>
 <w:document xmlns:w="http://schemas.openxmlformats.org/wordprocessingml/2006/main" xmlns:m="http://schemas.openxmlformats.org/officeDocument/2006/math" xmlns:r="http://schemas.openxmlformats.org/officeDocument/2006/relationships" xmlns:o="urn:schemas-microsoft-com:office:office" xmlns:v="urn:schemas-microsoft-com:vml" xmlns:w10="urn:schemas-microsoft-com:office:word" xmlns:a="http://schemas.openxmlformats.org/drawingml/2006/main" xmlns:pic="http://schemas.openxmlformats.org/drawingml/2006/picture" xmlns:wp="http://schemas.openxmlformats.org/drawingml/2006/wordprocessingDrawing">
   <w:body>
-    <w:bookmarkStart w:id="9" w:name="phylogeny"/>
-    <w:p>
-      <w:pPr>
-        <w:pStyle w:val="Heading2"/>
-      </w:pPr>
-      <w:r>
-        <w:t xml:space="preserve">1. Phylogeny</w:t>
+    <w:p>
+      <w:pPr>
+        <w:numPr>
+          <w:ilvl w:val="0"/>
+          <w:numId w:val="1001"/>
+        </w:numPr>
+      </w:pPr>
+      <w:r>
+        <w:t xml:space="preserve">Phylogeny</w:t>
+      </w:r>
+      <w:r>
+        <w:br/>
+      </w:r>
+      <w:r>
+        <w:t xml:space="preserve">Tyrosine‐protein kinase Blk (gene BLK), also known as B lymphocyte kinase or p55‐Blk, is classified as a non‐receptor tyrosine kinase belonging to the Src family, a well‐defined subgroup of the human tyrosine kinome. BLK and its orthologs are conserved across vertebrate species, with its expression predominantly detected in B lymphocytes of mammals; its presence in γδ T cells has additionally been reported (bhanumathy2021proteintyrosinekinases pages 1-2). Detailed kinome surveys by Manning et al. have demonstrated that the origin of the Src family dates back to early metazoans, and the evolutionary conservation of these kinases underscores their fundamental roles in immune receptor signaling (Manning et al., 2002, Science; Manning et al., 2002, Trends Biochem Sci; bhanumathy2021proteintyrosinekinases pages 1-2, cann2017identifyingtherapeuticagents pages 173-176, johnson2023anatlasof pages 1-2). Within the Src family, BLK clusters with kinases such as Fyn and Lyn that share modular domain architectures and significant sequence homology, thereby suggesting evolutionary relationships dedicated to the regulation of B-cell receptor (BCR) signaling (cann2017identifyingtherapeuticagents pages 173-176, johnson2023anatlasof pages 1-2). This phylogenetic framework establishes BLK as an evolutionarily ancient enzyme that has been maintained throughout vertebrate evolution due to its essential function in immune signal transduction (bhanumathy2021proteintyrosinekinases pages 1-2).</w:t>
+      </w:r>
+    </w:p>
+    <w:p>
+      <w:pPr>
+        <w:numPr>
+          <w:ilvl w:val="0"/>
+          <w:numId w:val="1001"/>
+        </w:numPr>
+      </w:pPr>
+      <w:r>
+        <w:t xml:space="preserve">Reaction Catalyzed</w:t>
+      </w:r>
+      <w:r>
+        <w:br/>
+      </w:r>
+      <w:r>
+        <w:t xml:space="preserve">BLK catalyzes the ATP‐dependent phosphorylation of tyrosine residues on target substrate proteins. The chemical reaction catalyzed by BLK can be formally represented as follows:</w:t>
+      </w:r>
+      <w:r>
+        <w:br/>
+      </w:r>
+      <w:r>
+        <w:t xml:space="preserve">ATP + [protein]‐L‐tyrosine → ADP + [protein]‐O‐phospho‐L‐tyrosine + H⁺ (yaronbarir2024theintrinsicsubstrate pages 1-2). This reaction underpins the modulation of protein function by creating phosphotyrosine docking sites for downstream effector proteins, thereby initiating signaling cascades within the cell (xu2011crystalstructureof pages 1-2).</w:t>
+      </w:r>
+    </w:p>
+    <w:p>
+      <w:pPr>
+        <w:numPr>
+          <w:ilvl w:val="0"/>
+          <w:numId w:val="1001"/>
+        </w:numPr>
+      </w:pPr>
+      <w:r>
+        <w:t xml:space="preserve">Cofactor Requirements</w:t>
+      </w:r>
+      <w:r>
+        <w:br/>
+      </w:r>
+      <w:r>
+        <w:t xml:space="preserve">The enzymatic activity of BLK, like that of most tyrosine kinases, depends on the presence of divalent metal ions. In particular, BLK requires Mg²⁺ to facilitate proper binding of ATP in the active site, thereby stabilizing the negative charges on the phosphate groups and enabling efficient phosphotransfer onto the substrate tyrosine (xu2011crystalstructureof pages 1-2, yaronbarir2024theintrinsicsubstrate pages 1-2, bhanumathy2021proteintyrosinekinases pages 1-2).</w:t>
+      </w:r>
+    </w:p>
+    <w:p>
+      <w:pPr>
+        <w:numPr>
+          <w:ilvl w:val="0"/>
+          <w:numId w:val="1001"/>
+        </w:numPr>
+      </w:pPr>
+      <w:r>
+        <w:t xml:space="preserve">Substrate Specificity</w:t>
+      </w:r>
+      <w:r>
+        <w:br/>
+      </w:r>
+      <w:r>
+        <w:t xml:space="preserve">BLK exhibits a defined substrate specificity characterized by its selective phosphorylation of tyrosine residues in proteins involved in B-cell receptor signaling. Experimentally, BLK phosphorylates CD79A at tyrosine residues 188 and 199 and CD79B at tyrosines 196 and 207, as well as immunoglobulin G receptors FCGR2A, FCGR2B, and FCGR2C (belle2017identificationofnew pages 61-64, bhanumathy2021proteintyrosinekinases pages 2-4). Intrinsic substrate specificity studies using combinatorial peptide arrays have established that BLK, similar to other tyrosine kinases, favors specific amino acid motifs surrounding the phosphoacceptor tyrosine; in particular, it shows a preference for acidic or hydrophobic residues located at defined positions relative to the target tyrosine (yaronbarir2024theintrinsicsubstrate pages 12-15, johnson2023anatlasof pages 2-3). The consensus substrate motif recognized by BLK, while sharing common features with other Src family kinases, is critical for docking the substrate appropriately within the catalytic cleft to promote efficient phosphorylation (johnson2023anatlasof pages 2-3).</w:t>
+      </w:r>
+    </w:p>
+    <w:p>
+      <w:pPr>
+        <w:numPr>
+          <w:ilvl w:val="0"/>
+          <w:numId w:val="1001"/>
+        </w:numPr>
+      </w:pPr>
+      <w:r>
+        <w:t xml:space="preserve">Structure</w:t>
+      </w:r>
+      <w:r>
+        <w:br/>
+      </w:r>
+      <w:r>
+        <w:t xml:space="preserve">BLK exhibits the canonical domain organization characteristic of Src family kinases. Its N-terminal region contains a unique sequence that encompasses an SH4 domain featuring a myristoylation signal, which is important for targeting the kinase to cellular membranes (cann2017identifyingtherapeuticagents pages 173-176, petsalakiUnknownyearthefestyrosine pages 26-31). Following the membrane-targeting region, BLK contains an SH3 domain responsible for binding proline-rich sequences in partner proteins and mediating specific protein–protein interactions. Adjacent to this is an SH2 domain that specializes in recognizing phosphotyrosine-containing motifs, thus facilitating the recruitment of signaling complexes (kothe2007structureofthe pages 3-4, johnson2023anatlasof pages 7-8). The C-terminal portion of BLK is occupied by the catalytic or kinase domain. This domain incorporates critical structural features such as the ATP-binding P-loop (glycine-rich loop), the catalytic loop, the activation loop (which undergoes phosphorylation to modulate activity), the C-helix necessary for proper active site geometry, and a hydrophobic spine that stabilizes the active conformation (cheek2005acomprehensiveupdate pages 18-19, yaronbarir2024theintrinsicsubstrate pages 2-3, verba2016atomicstructureof pages 6-8). Although no unique structural feature exclusive to BLK has been identified, integrative analyses including AlphaFold predictions reveal that BLK conforms to the well-established bilobal structure observed in all protein kinases (johnson2023anatlasof pages 7-7, kothe2007structureofthe pages 3-4).</w:t>
+      </w:r>
+    </w:p>
+    <w:p>
+      <w:pPr>
+        <w:numPr>
+          <w:ilvl w:val="0"/>
+          <w:numId w:val="1001"/>
+        </w:numPr>
+      </w:pPr>
+      <w:r>
+        <w:t xml:space="preserve">Regulation</w:t>
+      </w:r>
+      <w:r>
+        <w:br/>
+      </w:r>
+      <w:r>
+        <w:t xml:space="preserve">The activity of BLK is governed by regulatory mechanisms common to Src family kinases. Autophosphorylation within the activation loop of the catalytic domain enhances its kinase activity, while phosphorylation of a conserved C-terminal tyrosine residue contributes to an autoinhibitory conformation mediated by intramolecular binding of the SH2 domain (johnson2023anatlasof pages 7-7, yaronbarir2024theintrinsicsubstrate pages 2-2). This autoinhibited state is maintained until appropriate extracellular signals, such as antigen engagement at the B-cell receptor, promote dephosphorylation of the inhibitory tyrosine by specific phosphatases, and concurrent phosphorylation of the activation loop (gough2024exploringtheconformational pages 10-11, johnson2023anatlasof pages 7-8). Moreover, BLK interacts with other kinases such as Fyn and Lyn within the BCR signaling complex, and these intermolecular interactions contribute to a tightly controlled signaling cascade (bhanumathy2021proteintyrosinekinases pages 2-4, cann2017identifyingtherapeuticagents pages 34-39). The combined effects of these phosphorylation events and protein-protein interactions ensure that BLK remains responsive to dynamic cellular cues (johnson2023anatlasof pages 8-9).</w:t>
+      </w:r>
+    </w:p>
+    <w:p>
+      <w:pPr>
+        <w:numPr>
+          <w:ilvl w:val="0"/>
+          <w:numId w:val="1001"/>
+        </w:numPr>
+      </w:pPr>
+      <w:r>
+        <w:t xml:space="preserve">Function</w:t>
+      </w:r>
+      <w:r>
+        <w:br/>
+      </w:r>
+      <w:r>
+        <w:t xml:space="preserve">BLK is critically involved in B-cell physiology, participating in several key signaling pathways that determine B lymphocyte development, differentiation, and activation. Upon antigen binding to the B-cell receptor (BCR), BLK becomes activated and phosphorylates the immunoreceptor tyrosine-based activation motifs (ITAMs) present on the BCR-associated proteins CD79A and CD79B, thereby facilitating the recruitment of downstream effector proteins such as Syk kinase and initiating further propagation of the signal (belle2017identificationofnew pages 61-64, bhanumathy2021proteintyrosinekinases pages 2-4). In the context of pre-B-cell receptor (pre-BCR) signaling, BLK works alongside Fyn and Lyn to activate NF-κB, an essential transcription factor for lymphocyte survival and differentiation (cann2017identifyingtherapeuticagents pages 34-39, johnson2023anatlasof pages 2-3). In addition, BLK indirectly contributes to the activation of Bruton’s tyrosine kinase (BTK) by promoting its autophosphorylation, thus amplifying proliferative and survival signals in B cells (cann2017identifyingtherapeuticagents pages 34-39, johnson2023anatlasof pages 2-3). Beyond its immunological role, BLK is expressed in pancreatic islets where it modulates beta-cell function. In these cells, BLK upregulates transcription factors such as PDX1 and NKX6-1, which are critical for insulin secretion in response to glucose (bhanumathy2021proteintyrosinekinases pages 2-4). Furthermore, BLK phosphorylates cyclic GMP-AMP synthase (CGAS), a process that promotes CGAS retention within the cytosol and thereby influences innate immune signaling (cann2017identifyingtherapeuticagents pages 39-43). These multiple roles underscore the importance of BLK in both adaptive immunity and metabolic regulation (kleinau2023theroleof pages 41-46).</w:t>
+      </w:r>
+    </w:p>
+    <w:p>
+      <w:pPr>
+        <w:numPr>
+          <w:ilvl w:val="0"/>
+          <w:numId w:val="1001"/>
+        </w:numPr>
+      </w:pPr>
+      <w:r>
+        <w:t xml:space="preserve">Other Comments</w:t>
+      </w:r>
+      <w:r>
+        <w:br/>
+      </w:r>
+      <w:r>
+        <w:t xml:space="preserve">BLK has been identified as an essential kinase that supports B-cell viability, and due to its pivotal role in BCR signaling, it has garnered significant interest as a potential immunomodulatory target in B-cell malignancies such as lymphomas (belle2017identificationofnew pages 64-67, cann2017identifyingtherapeuticagents pages 51-54). Although no inhibitors have been designed exclusively for BLK, several Src family kinase inhibitors, including dasatinib and luxeptinib, have been demonstrated to affect signaling pathways in which BLK is involved (sonowal2023luxeptinibinterfereswith pages 14-15). In addition, dysregulation of BLK—potentially through genetic variants or altered post-translational modifications—has been genetically associated with autoimmune diseases such as systemic lupus erythematosus (SLE) (barreiro2017functionalstudiesof pages 76-80). While specific disease-causing mutations in BLK have not been unequivocally characterized, the well-documented correlation of BLK expression levels and function with B-cell activation highlights its significance; therefore, continuing research may ultimately yield more selective inhibitors and novel therapeutic strategies targeting BLK (cheek2005acomprehensiveupdate pages 18-19, cann2017identifyingtherapeuticagents pages 51-54).</w:t>
+      </w:r>
+    </w:p>
+    <w:p>
+      <w:pPr>
+        <w:numPr>
+          <w:ilvl w:val="0"/>
+          <w:numId w:val="1001"/>
+        </w:numPr>
+      </w:pPr>
+      <w:r>
+        <w:t xml:space="preserve">References</w:t>
+      </w:r>
+      <w:r>
+        <w:br/>
+      </w:r>
+    </w:p>
+    <w:p>
+      <w:pPr>
+        <w:pStyle w:val="Compact"/>
+        <w:numPr>
+          <w:ilvl w:val="0"/>
+          <w:numId w:val="1002"/>
+        </w:numPr>
+      </w:pPr>
+      <w:r>
+        <w:t xml:space="preserve">belle2017identificationofnew pages 61-64</w:t>
+      </w:r>
+      <w:r>
+        <w:br/>
+      </w:r>
+    </w:p>
+    <w:p>
+      <w:pPr>
+        <w:pStyle w:val="Compact"/>
+        <w:numPr>
+          <w:ilvl w:val="0"/>
+          <w:numId w:val="1002"/>
+        </w:numPr>
+      </w:pPr>
+      <w:r>
+        <w:t xml:space="preserve">bhanumathy2021proteintyrosinekinases pages 1-2</w:t>
+      </w:r>
+      <w:r>
+        <w:br/>
+      </w:r>
+    </w:p>
+    <w:p>
+      <w:pPr>
+        <w:pStyle w:val="Compact"/>
+        <w:numPr>
+          <w:ilvl w:val="0"/>
+          <w:numId w:val="1002"/>
+        </w:numPr>
+      </w:pPr>
+      <w:r>
+        <w:t xml:space="preserve">bhanumathy2021proteintyrosinekinases pages 2-4</w:t>
+      </w:r>
+      <w:r>
+        <w:br/>
+      </w:r>
+    </w:p>
+    <w:p>
+      <w:pPr>
+        <w:pStyle w:val="Compact"/>
+        <w:numPr>
+          <w:ilvl w:val="0"/>
+          <w:numId w:val="1002"/>
+        </w:numPr>
+      </w:pPr>
+      <w:r>
+        <w:t xml:space="preserve">cann2017identifyingtherapeuticagents pages 34-39</w:t>
+      </w:r>
+      <w:r>
+        <w:br/>
+      </w:r>
+    </w:p>
+    <w:p>
+      <w:pPr>
+        <w:pStyle w:val="Compact"/>
+        <w:numPr>
+          <w:ilvl w:val="0"/>
+          <w:numId w:val="1002"/>
+        </w:numPr>
+      </w:pPr>
+      <w:r>
+        <w:t xml:space="preserve">cann2017identifyingtherapeuticagents pages 39-43</w:t>
+      </w:r>
+      <w:r>
+        <w:br/>
+      </w:r>
+    </w:p>
+    <w:p>
+      <w:pPr>
+        <w:pStyle w:val="Compact"/>
+        <w:numPr>
+          <w:ilvl w:val="0"/>
+          <w:numId w:val="1002"/>
+        </w:numPr>
+      </w:pPr>
+      <w:r>
+        <w:t xml:space="preserve">cann2017identifyingtherapeuticagents pages 51-54</w:t>
+      </w:r>
+      <w:r>
+        <w:br/>
+      </w:r>
+    </w:p>
+    <w:p>
+      <w:pPr>
+        <w:pStyle w:val="Compact"/>
+        <w:numPr>
+          <w:ilvl w:val="0"/>
+          <w:numId w:val="1002"/>
+        </w:numPr>
+      </w:pPr>
+      <w:r>
+        <w:t xml:space="preserve">cheek2005acomprehensiveupdate pages 18-19</w:t>
+      </w:r>
+      <w:r>
+        <w:br/>
+      </w:r>
+    </w:p>
+    <w:p>
+      <w:pPr>
+        <w:pStyle w:val="Compact"/>
+        <w:numPr>
+          <w:ilvl w:val="0"/>
+          <w:numId w:val="1002"/>
+        </w:numPr>
+      </w:pPr>
+      <w:r>
+        <w:t xml:space="preserve">gough2024exploringtheconformational pages 10-11</w:t>
+      </w:r>
+      <w:r>
+        <w:br/>
+      </w:r>
+    </w:p>
+    <w:p>
+      <w:pPr>
+        <w:pStyle w:val="Compact"/>
+        <w:numPr>
+          <w:ilvl w:val="0"/>
+          <w:numId w:val="1002"/>
+        </w:numPr>
+      </w:pPr>
+      <w:r>
+        <w:t xml:space="preserve">johnson2023anatlasof pages 1-2</w:t>
+      </w:r>
+      <w:r>
+        <w:br/>
+      </w:r>
+    </w:p>
+    <w:p>
+      <w:pPr>
+        <w:pStyle w:val="Compact"/>
+        <w:numPr>
+          <w:ilvl w:val="0"/>
+          <w:numId w:val="1002"/>
+        </w:numPr>
+      </w:pPr>
+      <w:r>
+        <w:t xml:space="preserve">johnson2023anatlasof pages 2-3</w:t>
+      </w:r>
+      <w:r>
+        <w:br/>
+      </w:r>
+    </w:p>
+    <w:p>
+      <w:pPr>
+        <w:pStyle w:val="Compact"/>
+        <w:numPr>
+          <w:ilvl w:val="0"/>
+          <w:numId w:val="1002"/>
+        </w:numPr>
+      </w:pPr>
+      <w:r>
+        <w:t xml:space="preserve">johnson2023anatlasof pages 7-7</w:t>
+      </w:r>
+      <w:r>
+        <w:br/>
+      </w:r>
+    </w:p>
+    <w:p>
+      <w:pPr>
+        <w:pStyle w:val="Compact"/>
+        <w:numPr>
+          <w:ilvl w:val="0"/>
+          <w:numId w:val="1002"/>
+        </w:numPr>
+      </w:pPr>
+      <w:r>
+        <w:t xml:space="preserve">johnson2023anatlasof pages 7-8</w:t>
+      </w:r>
+      <w:r>
+        <w:br/>
+      </w:r>
+    </w:p>
+    <w:p>
+      <w:pPr>
+        <w:pStyle w:val="Compact"/>
+        <w:numPr>
+          <w:ilvl w:val="0"/>
+          <w:numId w:val="1002"/>
+        </w:numPr>
+      </w:pPr>
+      <w:r>
+        <w:t xml:space="preserve">johnson2023anatlasof pages 8-9</w:t>
+      </w:r>
+      <w:r>
+        <w:br/>
+      </w:r>
+    </w:p>
+    <w:p>
+      <w:pPr>
+        <w:pStyle w:val="Compact"/>
+        <w:numPr>
+          <w:ilvl w:val="0"/>
+          <w:numId w:val="1002"/>
+        </w:numPr>
+      </w:pPr>
+      <w:r>
+        <w:t xml:space="preserve">johnson2023anatlasof pages 9-10</w:t>
+      </w:r>
+      <w:r>
+        <w:br/>
+      </w:r>
+    </w:p>
+    <w:p>
+      <w:pPr>
+        <w:pStyle w:val="Compact"/>
+        <w:numPr>
+          <w:ilvl w:val="0"/>
+          <w:numId w:val="1002"/>
+        </w:numPr>
+      </w:pPr>
+      <w:r>
+        <w:t xml:space="preserve">kothe2007structureofthe pages 3-4</w:t>
+      </w:r>
+      <w:r>
+        <w:br/>
+      </w:r>
+    </w:p>
+    <w:p>
+      <w:pPr>
+        <w:pStyle w:val="Compact"/>
+        <w:numPr>
+          <w:ilvl w:val="0"/>
+          <w:numId w:val="1002"/>
+        </w:numPr>
+      </w:pPr>
+      <w:r>
+        <w:t xml:space="preserve">kleinau2023theroleof pages 41-46</w:t>
+      </w:r>
+      <w:r>
+        <w:br/>
+      </w:r>
+    </w:p>
+    <w:p>
+      <w:pPr>
+        <w:pStyle w:val="Compact"/>
+        <w:numPr>
+          <w:ilvl w:val="0"/>
+          <w:numId w:val="1002"/>
+        </w:numPr>
+      </w:pPr>
+      <w:r>
+        <w:t xml:space="preserve">pei2023computationalanalysisof pages 1-2</w:t>
+      </w:r>
+      <w:r>
+        <w:br/>
+      </w:r>
+    </w:p>
+    <w:p>
+      <w:pPr>
+        <w:pStyle w:val="Compact"/>
+        <w:numPr>
+          <w:ilvl w:val="0"/>
+          <w:numId w:val="1002"/>
+        </w:numPr>
+      </w:pPr>
+      <w:r>
+        <w:t xml:space="preserve">pei2023computationalanalysisof pages 15-16</w:t>
+      </w:r>
+      <w:r>
+        <w:br/>
+      </w:r>
+    </w:p>
+    <w:p>
+      <w:pPr>
+        <w:pStyle w:val="Compact"/>
+        <w:numPr>
+          <w:ilvl w:val="0"/>
+          <w:numId w:val="1002"/>
+        </w:numPr>
+      </w:pPr>
+      <w:r>
+        <w:t xml:space="preserve">pei2023computationalanalysisof pages 16-17</w:t>
+      </w:r>
+      <w:r>
+        <w:br/>
+      </w:r>
+    </w:p>
+    <w:p>
+      <w:pPr>
+        <w:pStyle w:val="Compact"/>
+        <w:numPr>
+          <w:ilvl w:val="0"/>
+          <w:numId w:val="1002"/>
+        </w:numPr>
+      </w:pPr>
+      <w:r>
+        <w:t xml:space="preserve">petsalakiUnknownyearthefestyrosine pages 26-31</w:t>
+      </w:r>
+      <w:r>
+        <w:br/>
+      </w:r>
+    </w:p>
+    <w:p>
+      <w:pPr>
+        <w:pStyle w:val="Compact"/>
+        <w:numPr>
+          <w:ilvl w:val="0"/>
+          <w:numId w:val="1002"/>
+        </w:numPr>
+      </w:pPr>
+      <w:r>
+        <w:t xml:space="preserve">sonowal2023luxeptinibinterfereswith pages 14-15</w:t>
+      </w:r>
+      <w:r>
+        <w:br/>
+      </w:r>
+    </w:p>
+    <w:p>
+      <w:pPr>
+        <w:pStyle w:val="Compact"/>
+        <w:numPr>
+          <w:ilvl w:val="0"/>
+          <w:numId w:val="1002"/>
+        </w:numPr>
+      </w:pPr>
+      <w:r>
+        <w:t xml:space="preserve">verba2016atomicstructureof pages 6-8</w:t>
+      </w:r>
+      <w:r>
+        <w:br/>
+      </w:r>
+    </w:p>
+    <w:p>
+      <w:pPr>
+        <w:pStyle w:val="Compact"/>
+        <w:numPr>
+          <w:ilvl w:val="0"/>
+          <w:numId w:val="1002"/>
+        </w:numPr>
+      </w:pPr>
+      <w:r>
+        <w:t xml:space="preserve">xu2011crystalstructureof pages 1-2</w:t>
+      </w:r>
+      <w:r>
+        <w:br/>
+      </w:r>
+    </w:p>
+    <w:p>
+      <w:pPr>
+        <w:pStyle w:val="Compact"/>
+        <w:numPr>
+          <w:ilvl w:val="0"/>
+          <w:numId w:val="1002"/>
+        </w:numPr>
+      </w:pPr>
+      <w:r>
+        <w:t xml:space="preserve">yaronbarir2024theintrinsicsubstrate pages 1-2</w:t>
+      </w:r>
+      <w:r>
+        <w:br/>
+      </w:r>
+    </w:p>
+    <w:p>
+      <w:pPr>
+        <w:pStyle w:val="Compact"/>
+        <w:numPr>
+          <w:ilvl w:val="0"/>
+          <w:numId w:val="1002"/>
+        </w:numPr>
+      </w:pPr>
+      <w:r>
+        <w:t xml:space="preserve">yaronbarir2024theintrinsicsubstrate pages 2-2</w:t>
+      </w:r>
+      <w:r>
+        <w:br/>
+      </w:r>
+    </w:p>
+    <w:p>
+      <w:pPr>
+        <w:pStyle w:val="Compact"/>
+        <w:numPr>
+          <w:ilvl w:val="0"/>
+          <w:numId w:val="1002"/>
+        </w:numPr>
+      </w:pPr>
+      <w:r>
+        <w:t xml:space="preserve">yaronbarir2024theintrinsicsubstrate pages 2-3</w:t>
+      </w:r>
+      <w:r>
+        <w:br/>
+      </w:r>
+    </w:p>
+    <w:p>
+      <w:pPr>
+        <w:pStyle w:val="Compact"/>
+        <w:numPr>
+          <w:ilvl w:val="0"/>
+          <w:numId w:val="1002"/>
+        </w:numPr>
+      </w:pPr>
+      <w:r>
+        <w:t xml:space="preserve">yaronbarir2024theintrinsicsubstrate pages 3-4</w:t>
+      </w:r>
+      <w:r>
+        <w:br/>
+      </w:r>
+    </w:p>
+    <w:p>
+      <w:pPr>
+        <w:pStyle w:val="Compact"/>
+        <w:numPr>
+          <w:ilvl w:val="0"/>
+          <w:numId w:val="1002"/>
+        </w:numPr>
+      </w:pPr>
+      <w:r>
+        <w:t xml:space="preserve">yaronbarir2024theintrinsicsubstrate pages 6-7</w:t>
+      </w:r>
+      <w:r>
+        <w:br/>
+      </w:r>
+    </w:p>
+    <w:p>
+      <w:pPr>
+        <w:pStyle w:val="Compact"/>
+        <w:numPr>
+          <w:ilvl w:val="0"/>
+          <w:numId w:val="1002"/>
+        </w:numPr>
+      </w:pPr>
+      <w:r>
+        <w:t xml:space="preserve">yaronbarir2024theintrinsicsubstrate pages 7-8</w:t>
+      </w:r>
+      <w:r>
+        <w:br/>
+      </w:r>
+    </w:p>
+    <w:p>
+      <w:pPr>
+        <w:pStyle w:val="Compact"/>
+        <w:numPr>
+          <w:ilvl w:val="0"/>
+          <w:numId w:val="1002"/>
+        </w:numPr>
+      </w:pPr>
+      <w:r>
+        <w:t xml:space="preserve">yaronbarir2024theintrinsicsubstrate pages 8-8</w:t>
+      </w:r>
+      <w:r>
+        <w:br/>
+      </w:r>
+    </w:p>
+    <w:p>
+      <w:pPr>
+        <w:pStyle w:val="Compact"/>
+        <w:numPr>
+          <w:ilvl w:val="0"/>
+          <w:numId w:val="1002"/>
+        </w:numPr>
+      </w:pPr>
+      <w:r>
+        <w:t xml:space="preserve">yaronbarir2024theintrinsicsubstrate pages 9-10</w:t>
+      </w:r>
+      <w:r>
+        <w:br/>
+      </w:r>
+    </w:p>
+    <w:p>
+      <w:pPr>
+        <w:pStyle w:val="Compact"/>
+        <w:numPr>
+          <w:ilvl w:val="0"/>
+          <w:numId w:val="1002"/>
+        </w:numPr>
+      </w:pPr>
+      <w:r>
+        <w:t xml:space="preserve">yaronbarir2024theintrinsicsubstrate pages 12-15</w:t>
+      </w:r>
+      <w:r>
+        <w:br/>
+      </w:r>
+    </w:p>
+    <w:p>
+      <w:pPr>
+        <w:pStyle w:val="Compact"/>
+        <w:numPr>
+          <w:ilvl w:val="0"/>
+          <w:numId w:val="1002"/>
+        </w:numPr>
+      </w:pPr>
+      <w:r>
+        <w:t xml:space="preserve">bah2016modulationofintrinsically pages 1-2</w:t>
       </w:r>
     </w:p>
     <w:p>
@@ -16,387 +655,6 @@
         <w:pStyle w:val="FirstParagraph"/>
       </w:pPr>
       <w:r>
-        <w:t xml:space="preserve">Tyrosine‐protein kinase BLK (gene: BLK, UniProt: P51451), also known as B lymphocyte kinase or p55‑Blk, belongs to the Src family of non‐receptor tyrosine kinases. BLK is phylogenetically grouped alongside other Src family members such as LYN, FYN, and LCK. Its evolutionary roots can be traced back to early metazoans, where the Src module (comprising SH3, SH2, and a catalytic kinase domain) first emerged and diversified into several lineage‐specific branches. BLK, in particular, exhibits high expression in B-lineage cells, reflecting its specialized role in B cell development and receptor signaling pathways. Orthologs of BLK have been identified in several mammalian species, indicating that its function in regulating B cell antigen receptor (BCR) signaling is evolutionarily conserved; in this respect, BLK is part of an evolutionary core of Src family kinases that have maintained similar domain organization and regulatory features throughout vertebrate evolution (zhang2021srcfamilyprotein pages 1-2, kwon2019tracingtheevolution pages 41-45). Furthermore, as with other Src family kinases, the BLK gene is thought to have undergone gene duplication events during early vertebrate evolution, resulting in structurally and functionally related kinases that now orchestrate complementary signaling cascades in lymphoid as well as, in some cases, non‑lymphoid cells (bhanumathy2021proteintyrosinekinases pages 7-9).</w:t>
-      </w:r>
-    </w:p>
-    <w:bookmarkEnd w:id="9"/>
-    <w:bookmarkStart w:id="10" w:name="reaction-catalyzed"/>
-    <w:p>
-      <w:pPr>
-        <w:pStyle w:val="Heading2"/>
-      </w:pPr>
-      <w:r>
-        <w:t xml:space="preserve">2. Reaction Catalyzed</w:t>
-      </w:r>
-    </w:p>
-    <w:p>
-      <w:pPr>
-        <w:pStyle w:val="FirstParagraph"/>
-      </w:pPr>
-      <w:r>
-        <w:t xml:space="preserve">BLK catalyzes the transfer of a phosphate group from ATP to tyrosine residues on protein substrates, thereby converting ATP to ADP and yielding a phosphorylated protein substrate plus a proton. In a typical reaction, BLK uses its kinase activity to phosphorylate specific tyrosine sites on integral components of the B cell receptor complex – for example, CD79A and CD79B – as well as other regulatory proteins such as immunoglobulin receptors (FCGR2A, FCGR2B, FCGR2C) and cyclic GMP-AMP synthase (CGAS). This modification plays an essential role in initiating and propagating intracellular signaling cascades that regulate cell activation, differentiation, and apoptosis (gallegos2016theoreticalstudyon pages 12-15, reys2022insilicoprofiling pages 29-32). The catalytic mechanism involves binding of ATP in the cleft formed between the N-terminal and C-terminal lobes of the kinase domain, the positioning of the substrate polypeptide in close proximity to key catalytic residues, and the subsequent transfer of the γ-phosphate to the hydroxyl group of a tyrosine residue on the substrate, a process coupled with conformational changes that facilitate the reaction (kwon2019tracingtheevolution pages 60-65).</w:t>
-      </w:r>
-    </w:p>
-    <w:bookmarkEnd w:id="10"/>
-    <w:bookmarkStart w:id="11" w:name="cofactor-requirements"/>
-    <w:p>
-      <w:pPr>
-        <w:pStyle w:val="Heading2"/>
-      </w:pPr>
-      <w:r>
-        <w:t xml:space="preserve">3. Cofactor Requirements</w:t>
-      </w:r>
-    </w:p>
-    <w:p>
-      <w:pPr>
-        <w:pStyle w:val="FirstParagraph"/>
-      </w:pPr>
-      <w:r>
-        <w:t xml:space="preserve">The phosphoryl transfer reaction carried out by BLK requires the presence of divalent metal ions. Magnesium (Mg²⁺) is the principal metal ion cofactor that binds to ATP, stabilizing its phosphate groups and facilitating correct positioning for the phosphoryl transfer reaction. In some cases, other divalent cations such as Mn²⁺ may substitute for Mg²⁺ under certain experimental conditions, but Mg²⁺ remains the primary cofactor in vivo (reys2022insilicoprofiling pages 29-32, reys2022insilicoprofiling pages 32-35). This requirement is common among protein kinases and is critical to both binding ATP in the active site and stabilizing the transition state during the catalysis. No additional cofactors have been described as essential for BLK activity beyond the anticipated requirement for ATP and Mg²⁺.</w:t>
-      </w:r>
-    </w:p>
-    <w:bookmarkEnd w:id="11"/>
-    <w:bookmarkStart w:id="12" w:name="substrate-specificity"/>
-    <w:p>
-      <w:pPr>
-        <w:pStyle w:val="Heading2"/>
-      </w:pPr>
-      <w:r>
-        <w:t xml:space="preserve">4. Substrate Specificity</w:t>
-      </w:r>
-    </w:p>
-    <w:p>
-      <w:pPr>
-        <w:pStyle w:val="FirstParagraph"/>
-      </w:pPr>
-      <w:r>
-        <w:t xml:space="preserve">BLK displays substrate specificity characteristic of Src family tyrosine kinases. Physiologically, BLK phosphorylates key components of the B cell receptor (BCR) signaling cascade. Notably, it phosphorylates CD79A on tyrosine residues Tyr-188 and Tyr-199, and CD79B on Tyr-196 and Tyr-207, which are critical for signal transduction upon antigen binding (OpenTargets Search: -BLK). In addition, BLK phosphorylates immunoglobulin G receptors – FCGR2A, FCGR2B, and FCGR2C – modulating downstream immune responsiveness (zhang2021srcfamilyprotein pages 1-2). BLK’s specificity is determined by the combination of its catalytic domain’s predisposition for tyrosine residues and the contribution of adjacent SH2 and SH3 domains that facilitate substrate docking, often via recognition of phosphotyrosine motifs in target proteins. Functionally, BLK helps set the threshold for B cell receptor signaling by engaging with immunoreceptor tyrosine-based activation motifs (ITAMs) within its substrates, which is critical for processes such as the pre-B to pro-B cell transition and the subsequent activation of NF-κB signaling pathways (zhang2021srcfamilyprotein pages 6-7). While a defined consensus substrate motif for BLK is not as extensively characterized as in some other kinases, its activity mirrors that of related Src family kinases, whereby acidic amino acids near the target tyrosine may enhance binding affinity and phosphorylation efficiency (kwon2019tracingtheevolution pages 60-65).</w:t>
-      </w:r>
-    </w:p>
-    <w:bookmarkEnd w:id="12"/>
-    <w:bookmarkStart w:id="13" w:name="structure"/>
-    <w:p>
-      <w:pPr>
-        <w:pStyle w:val="Heading2"/>
-      </w:pPr>
-      <w:r>
-        <w:t xml:space="preserve">5. Structure</w:t>
-      </w:r>
-    </w:p>
-    <w:p>
-      <w:pPr>
-        <w:pStyle w:val="FirstParagraph"/>
-      </w:pPr>
-      <w:r>
-        <w:t xml:space="preserve">The structure of BLK reflects its membership in the Src family kinases and comprises several conserved domains that coordinate its regulatory and catalytic functions. At the N-terminus, BLK possesses a myristoylation sequence that facilitates its association with cell membranes, thereby positioning the kinase in proximity to its substrates. Following the N-terminal region is a unique domain that contributes to its cell-specific interactions, followed by highly conserved Src homology domains – SH3 and SH2 – which mediate protein-protein interactions and contribute to the autoinhibition of the kinase through intramolecular contacts (zhang2021srcfamilyprotein pages 1-2, kwon2019tracingtheevolution pages 37-41). The central catalytic domain, characteristic of protein kinases, contains the conserved motifs essential for catalysis including the glycine-rich loop, the catalytic loop with the HRD motif, and the DFG motif at the start of the activation loop. These conserved features ensure proper ATP binding and align the substrate for efficient phosphoryl transfer (reys2022insilicoprofiling pages 29-32, kwon2019tracingtheevolution pages 37-41). In addition, the regulatory C-terminal portion of BLK often contains sequences that modulate its activity either through further post-translational modifications or through additional protein interactions that can lock the kinase in either an active or inactive conformation (zhang2021srcfamilyprotein pages 4-6). Unique structural adaptations in BLK, as in other Src family members, include residues that stabilize an autoinhibited conformation by positioning the SH2 or SH3 domains against the kinase domain, thereby preventing substrate access until proper activation cues (kwon2019tracingtheevolution pages 37-41).</w:t>
-      </w:r>
-    </w:p>
-    <w:bookmarkEnd w:id="13"/>
-    <w:bookmarkStart w:id="14" w:name="regulation"/>
-    <w:p>
-      <w:pPr>
-        <w:pStyle w:val="Heading2"/>
-      </w:pPr>
-      <w:r>
-        <w:t xml:space="preserve">6. Regulation</w:t>
-      </w:r>
-    </w:p>
-    <w:p>
-      <w:pPr>
-        <w:pStyle w:val="FirstParagraph"/>
-      </w:pPr>
-      <w:r>
-        <w:t xml:space="preserve">BLK is subject to multiple layers of regulation that control its catalytic activity and ensure proper temporal and spatial signaling in B cells. A major regulatory mechanism is mediated by phosphorylation. BLK activity is modulated by the phosphorylation state of key tyrosine residues both within the activation loop of the kinase domain and in its C-terminal regulatory region. Dephosphorylation of an inhibitory tyrosine—analogous to the regulatory mechanisms seen in other Src family kinases—activates BLK, while phosphorylation of the activation loop promotes full catalytic activity (zhang2021srcfamilyprotein pages 4-6, kwon2019tracingtheevolution pages 37-41). Additionally, the autoinhibitory conformation maintained through intramolecular interactions of the SH2 and SH3 domains with the kinase domain plays a critical role in preventing aberrant kinase activity. Such regulation ensures that BLK remains inactive in the absence of appropriate receptor-mediated signals. Upon engagement of the B cell antigen receptor (BCR) by antigen, conformational changes are induced that relieve autoinhibition, allowing BLK to phosphorylate its substrates and propagate the B cell activation signal (zhang2021srcfamilyprotein pages 7-8). Outside the lymphoid context, regulatory mechanisms may also involve interactions with other signaling proteins or feedback loops that adjust BLK activity. For instance, BLK indirectly contributes to the activation of BTK by promoting its autophosphorylation, which in turn is essential for sustaining downstream signaling cascades in B cell differentiation and apoptosis (OpenTargets Search: -BLK). These phosphorylation events, combined with dynamic protein–protein interactions mediated by its SH2 and SH3 domains, exemplify the fine-tuned regulatory control that ensures BLK is activated only in response to precise cellular cues (kwon2019tracingtheevolution pages 37-41, zhang2021srcfamilyprotein pages 6-7).</w:t>
-      </w:r>
-    </w:p>
-    <w:bookmarkEnd w:id="14"/>
-    <w:bookmarkStart w:id="15" w:name="function"/>
-    <w:p>
-      <w:pPr>
-        <w:pStyle w:val="Heading2"/>
-      </w:pPr>
-      <w:r>
-        <w:t xml:space="preserve">7. Function</w:t>
-      </w:r>
-    </w:p>
-    <w:p>
-      <w:pPr>
-        <w:pStyle w:val="FirstParagraph"/>
-      </w:pPr>
-      <w:r>
-        <w:t xml:space="preserve">BLK functions predominantly as a signal transducer in B cells, where it plays an essential role in development, differentiation, and activation. By phosphorylating key substrates of the B cell receptor (BCR) complex, BLK initiates and amplifies intracellular signals in response to antigen engagement. Its well‐characterized substrates include CD79A and CD79B, which upon phosphorylation create binding sites for additional signaling molecules such as Syk, ultimately leading to the activation of downstream cascades like NF‑κB, MAPK, and PI3K pathways that regulate B cell survival, proliferation, and differentiation (zhang2021srcfamilyprotein pages 1-2, zhang2021srcfamilyprotein pages 9-10). BLK is also known to function in the pre-B cell receptor (pre-BCR) signaling necessary for the pro‑B to pre‑B transition, thereby influencing early B cell development and ensuring proper antibody repertoire formation (zhang2021srcfamilyprotein pages 7-8). Moreover, in pancreatic islets, BLK has been implicated in modulating beta‑cell function by up‑regulating key transcription factors such as PDX1 and NKX6‑1, which in turn stimulate insulin secretion in response to glucose, suggesting a broader role in metabolic regulation outside the immune system (OpenTargets Search: -BLK). Additionally, BLK has been shown to phosphorylate CGAS, thereby promoting its retention in the cytosol and influencing innate immune responses (OpenTargets Search: -BLK). Collectively, these functions underscore BLK’s critical participation in both adaptive and innate immune responses as well as in metabolic regulation, linking its activity to processes such as immune tolerance, apoptosis, and cellular differentiation (zhang2021srcfamilyprotein pages 6-7, kwon2019tracingtheevolution pages 60-65).</w:t>
-      </w:r>
-    </w:p>
-    <w:bookmarkEnd w:id="15"/>
-    <w:bookmarkStart w:id="16" w:name="other-comments"/>
-    <w:p>
-      <w:pPr>
-        <w:pStyle w:val="Heading2"/>
-      </w:pPr>
-      <w:r>
-        <w:t xml:space="preserve">8. Other Comments</w:t>
-      </w:r>
-    </w:p>
-    <w:p>
-      <w:pPr>
-        <w:pStyle w:val="FirstParagraph"/>
-      </w:pPr>
-      <w:r>
-        <w:t xml:space="preserve">BLK has attracted considerable research interest not only because of its central role in B cell receptor signaling but also due to its emerging associations with several autoimmune diseases such as systemic lupus erythematosus and rheumatoid arthritis. Genetic studies have linked polymorphisms in the BLK promoter and intronic regions with altered expression and susceptibility to autoimmunity, implicating dysregulated BLK signaling in the pathogenesis of these disorders (zhang2021srcfamilyprotein pages 6-7). In addition to its immunological roles, BLK’s function in pancreatic beta cells suggests that it might represent a point of convergence between immune signaling and metabolic regulation, further broadening its potential as a therapeutic target. Although direct BLK-specific inhibitors are not as well characterized as some of its Src family counterparts, small molecule inhibitors that target the ATP-binding pocket or allosterically modulate Src family kinase activity—such as dasatinib—are known to affect BLK activity (bhanumathy2021proteintyrosinekinases pages 7-9, potter2023globalmethodsfor pages 75-78). Current research is exploring not only the identification of selective inhibitors for BLK but also the detailed mapping of its phosphorylation sites and downstream signaling partners, which could yield insights into its precise regulatory mechanisms and the development of targeted therapies for autoimmune diseases and other conditions linked to B cell dysregulation (kwon2019tracingtheevolution pages 60-65, zhang2021srcfamilyprotein pages 9-10). Another area of active interest is the investigation of BLK mutations and their potential impact on kinase function, substrate specificity, and regulation, with implications for novel diagnostic and therapeutic strategies. Researchers continue to refine the use of mass spectrometry, peptide microarray analyses, and structural studies to delineate the comprehensive functional profile of BLK (lai2015investigationsofthe pages 23-28, reys2022insilicoprofiling pages 29-32).</w:t>
-      </w:r>
-    </w:p>
-    <w:bookmarkEnd w:id="16"/>
-    <w:bookmarkStart w:id="17" w:name="references"/>
-    <w:p>
-      <w:pPr>
-        <w:pStyle w:val="Heading2"/>
-      </w:pPr>
-      <w:r>
-        <w:t xml:space="preserve">9. References</w:t>
-      </w:r>
-    </w:p>
-    <w:p>
-      <w:pPr>
-        <w:pStyle w:val="Compact"/>
-        <w:numPr>
-          <w:ilvl w:val="0"/>
-          <w:numId w:val="1001"/>
-        </w:numPr>
-      </w:pPr>
-      <w:r>
-        <w:t xml:space="preserve">OpenTargets Search: -BLK</w:t>
-      </w:r>
-      <w:r>
-        <w:br/>
-      </w:r>
-    </w:p>
-    <w:p>
-      <w:pPr>
-        <w:pStyle w:val="Compact"/>
-        <w:numPr>
-          <w:ilvl w:val="0"/>
-          <w:numId w:val="1001"/>
-        </w:numPr>
-      </w:pPr>
-      <w:r>
-        <w:t xml:space="preserve">kwon2019tracingtheevolution pages 41-45</w:t>
-      </w:r>
-      <w:r>
-        <w:br/>
-      </w:r>
-    </w:p>
-    <w:p>
-      <w:pPr>
-        <w:pStyle w:val="Compact"/>
-        <w:numPr>
-          <w:ilvl w:val="0"/>
-          <w:numId w:val="1001"/>
-        </w:numPr>
-      </w:pPr>
-      <w:r>
-        <w:t xml:space="preserve">reys2022insilicoprofiling pages 29-32</w:t>
-      </w:r>
-      <w:r>
-        <w:br/>
-      </w:r>
-    </w:p>
-    <w:p>
-      <w:pPr>
-        <w:pStyle w:val="Compact"/>
-        <w:numPr>
-          <w:ilvl w:val="0"/>
-          <w:numId w:val="1001"/>
-        </w:numPr>
-      </w:pPr>
-      <w:r>
-        <w:t xml:space="preserve">reys2022insilicoprofiling pages 32-35</w:t>
-      </w:r>
-      <w:r>
-        <w:br/>
-      </w:r>
-    </w:p>
-    <w:p>
-      <w:pPr>
-        <w:pStyle w:val="Compact"/>
-        <w:numPr>
-          <w:ilvl w:val="0"/>
-          <w:numId w:val="1001"/>
-        </w:numPr>
-      </w:pPr>
-      <w:r>
-        <w:t xml:space="preserve">zhang2021srcfamilyprotein pages 1-2</w:t>
-      </w:r>
-      <w:r>
-        <w:br/>
-      </w:r>
-    </w:p>
-    <w:p>
-      <w:pPr>
-        <w:pStyle w:val="Compact"/>
-        <w:numPr>
-          <w:ilvl w:val="0"/>
-          <w:numId w:val="1001"/>
-        </w:numPr>
-      </w:pPr>
-      <w:r>
-        <w:t xml:space="preserve">bhanumathy2021proteintyrosinekinases pages 7-9</w:t>
-      </w:r>
-      <w:r>
-        <w:br/>
-      </w:r>
-    </w:p>
-    <w:p>
-      <w:pPr>
-        <w:pStyle w:val="Compact"/>
-        <w:numPr>
-          <w:ilvl w:val="0"/>
-          <w:numId w:val="1001"/>
-        </w:numPr>
-      </w:pPr>
-      <w:r>
-        <w:t xml:space="preserve">gallegos2016theoreticalstudyon pages 12-15</w:t>
-      </w:r>
-      <w:r>
-        <w:br/>
-      </w:r>
-    </w:p>
-    <w:p>
-      <w:pPr>
-        <w:pStyle w:val="Compact"/>
-        <w:numPr>
-          <w:ilvl w:val="0"/>
-          <w:numId w:val="1001"/>
-        </w:numPr>
-      </w:pPr>
-      <w:r>
-        <w:t xml:space="preserve">kwon2019tracingtheevolution pages 60-65</w:t>
-      </w:r>
-      <w:r>
-        <w:br/>
-      </w:r>
-    </w:p>
-    <w:p>
-      <w:pPr>
-        <w:pStyle w:val="Compact"/>
-        <w:numPr>
-          <w:ilvl w:val="0"/>
-          <w:numId w:val="1001"/>
-        </w:numPr>
-      </w:pPr>
-      <w:r>
-        <w:t xml:space="preserve">zhang2021srcfamilyprotein pages 4-6</w:t>
-      </w:r>
-      <w:r>
-        <w:br/>
-      </w:r>
-    </w:p>
-    <w:p>
-      <w:pPr>
-        <w:pStyle w:val="Compact"/>
-        <w:numPr>
-          <w:ilvl w:val="0"/>
-          <w:numId w:val="1001"/>
-        </w:numPr>
-      </w:pPr>
-      <w:r>
-        <w:t xml:space="preserve">zhang2021srcfamilyprotein pages 6-7</w:t>
-      </w:r>
-      <w:r>
-        <w:br/>
-      </w:r>
-    </w:p>
-    <w:p>
-      <w:pPr>
-        <w:pStyle w:val="Compact"/>
-        <w:numPr>
-          <w:ilvl w:val="0"/>
-          <w:numId w:val="1001"/>
-        </w:numPr>
-      </w:pPr>
-      <w:r>
-        <w:t xml:space="preserve">zhang2021srcfamilyprotein pages 7-8</w:t>
-      </w:r>
-      <w:r>
-        <w:br/>
-      </w:r>
-    </w:p>
-    <w:p>
-      <w:pPr>
-        <w:pStyle w:val="Compact"/>
-        <w:numPr>
-          <w:ilvl w:val="0"/>
-          <w:numId w:val="1001"/>
-        </w:numPr>
-      </w:pPr>
-      <w:r>
-        <w:t xml:space="preserve">zhang2021srcfamilyprotein pages 9-10</w:t>
-      </w:r>
-      <w:r>
-        <w:br/>
-      </w:r>
-    </w:p>
-    <w:p>
-      <w:pPr>
-        <w:pStyle w:val="Compact"/>
-        <w:numPr>
-          <w:ilvl w:val="0"/>
-          <w:numId w:val="1001"/>
-        </w:numPr>
-      </w:pPr>
-      <w:r>
-        <w:t xml:space="preserve">kwon2019tracingtheevolution pages 37-41</w:t>
-      </w:r>
-      <w:r>
-        <w:br/>
-      </w:r>
-    </w:p>
-    <w:p>
-      <w:pPr>
-        <w:pStyle w:val="Compact"/>
-        <w:numPr>
-          <w:ilvl w:val="0"/>
-          <w:numId w:val="1001"/>
-        </w:numPr>
-      </w:pPr>
-      <w:r>
-        <w:t xml:space="preserve">reys2022insilicoprofiling pages 29-32</w:t>
-      </w:r>
-      <w:r>
-        <w:br/>
-      </w:r>
-    </w:p>
-    <w:p>
-      <w:pPr>
-        <w:pStyle w:val="Compact"/>
-        <w:numPr>
-          <w:ilvl w:val="0"/>
-          <w:numId w:val="1001"/>
-        </w:numPr>
-      </w:pPr>
-      <w:r>
-        <w:t xml:space="preserve">potter2023globalmethodsfor pages 75-78</w:t>
-      </w:r>
-      <w:r>
-        <w:br/>
-      </w:r>
-    </w:p>
-    <w:p>
-      <w:pPr>
-        <w:pStyle w:val="Compact"/>
-        <w:numPr>
-          <w:ilvl w:val="0"/>
-          <w:numId w:val="1001"/>
-        </w:numPr>
-      </w:pPr>
-      <w:r>
-        <w:t xml:space="preserve">lai2015investigationsofthe pages 23-28</w:t>
-      </w:r>
-    </w:p>
-    <w:p>
-      <w:pPr>
-        <w:pStyle w:val="FirstParagraph"/>
-      </w:pPr>
-      <w:r>
         <w:t xml:space="preserve">References</w:t>
       </w:r>
     </w:p>
@@ -404,168 +662,360 @@
       <w:pPr>
         <w:numPr>
           <w:ilvl w:val="0"/>
-          <w:numId w:val="1002"/>
-        </w:numPr>
-      </w:pPr>
-      <w:r>
-        <w:t xml:space="preserve">(OpenTargets Search: -BLK): Open Targets Query (-BLK, 5 results). Ochoa, D. et al. (2023). The next-generation Open Targets Platform: reimagined, redesigned, rebuilt. Nucleic Acids Research.</w:t>
-      </w:r>
-    </w:p>
-    <w:p>
-      <w:pPr>
-        <w:numPr>
-          <w:ilvl w:val="0"/>
-          <w:numId w:val="1002"/>
-        </w:numPr>
-      </w:pPr>
-      <w:r>
-        <w:t xml:space="preserve">(kwon2019tracingtheevolution pages 41-45): HA Kwon. Tracing the evolution of the tyrosine kinome from sequence to function. Unknown journal, 2019.</w:t>
-      </w:r>
-    </w:p>
-    <w:p>
-      <w:pPr>
-        <w:numPr>
-          <w:ilvl w:val="0"/>
-          <w:numId w:val="1002"/>
-        </w:numPr>
-      </w:pPr>
-      <w:r>
-        <w:t xml:space="preserve">(potter2023globalmethodsfor pages 75-78): ZE Potter. Global methods for discovering and characterizing regulatory mechanisms of multi-domain protein kinases. Unknown journal, 2023.</w:t>
-      </w:r>
-    </w:p>
-    <w:p>
-      <w:pPr>
-        <w:numPr>
-          <w:ilvl w:val="0"/>
-          <w:numId w:val="1002"/>
-        </w:numPr>
-      </w:pPr>
-      <w:r>
-        <w:t xml:space="preserve">(zhang2021srcfamilyprotein pages 4-6): Xianzheng Zhang, Dan Mei, Lingling Zhang, and Wei Wei. Src family protein kinase controls the fate of b cells in autoimmune diseases. Inflammation, 44:423-433, Oct 2021. URL: https://doi.org/10.1007/s10753-020-01355-1, doi:10.1007/s10753-020-01355-1. This article has 24 citations and is from a peer-reviewed journal.</w:t>
-      </w:r>
-    </w:p>
-    <w:p>
-      <w:pPr>
-        <w:numPr>
-          <w:ilvl w:val="0"/>
-          <w:numId w:val="1002"/>
-        </w:numPr>
-      </w:pPr>
-      <w:r>
-        <w:t xml:space="preserve">(zhang2021srcfamilyprotein pages 6-7): Xianzheng Zhang, Dan Mei, Lingling Zhang, and Wei Wei. Src family protein kinase controls the fate of b cells in autoimmune diseases. Inflammation, 44:423-433, Oct 2021. URL: https://doi.org/10.1007/s10753-020-01355-1, doi:10.1007/s10753-020-01355-1. This article has 24 citations and is from a peer-reviewed journal.</w:t>
-      </w:r>
-    </w:p>
-    <w:p>
-      <w:pPr>
-        <w:numPr>
-          <w:ilvl w:val="0"/>
-          <w:numId w:val="1002"/>
-        </w:numPr>
-      </w:pPr>
-      <w:r>
-        <w:t xml:space="preserve">(gallegos2016theoreticalstudyon pages 12-15): A Pérez Gallegos. Theoretical study on the mechanism of the reaction catalyzed by protein kinase a. Unknown journal, 2016.</w:t>
-      </w:r>
-    </w:p>
-    <w:p>
-      <w:pPr>
-        <w:numPr>
-          <w:ilvl w:val="0"/>
-          <w:numId w:val="1002"/>
-        </w:numPr>
-      </w:pPr>
-      <w:r>
-        <w:t xml:space="preserve">(lai2015investigationsofthe pages 23-28): Shenshen Lai. Investigations of the origin, regulation, and substrate specificities of protein kinases in the human kinome. Unknown journal, 2015. URL: https://doi.org/10.14288/1.0167195, doi:10.14288/1.0167195. This article has 0 citations.</w:t>
-      </w:r>
-    </w:p>
-    <w:p>
-      <w:pPr>
-        <w:numPr>
-          <w:ilvl w:val="0"/>
-          <w:numId w:val="1002"/>
-        </w:numPr>
-      </w:pPr>
-      <w:r>
-        <w:t xml:space="preserve">(reys2022insilicoprofiling pages 29-32): V Reys. In silico profiling of protein-kinases inhibitors and study of protein-protein interactions. Unknown journal, 2022.</w:t>
-      </w:r>
-    </w:p>
-    <w:p>
-      <w:pPr>
-        <w:numPr>
-          <w:ilvl w:val="0"/>
-          <w:numId w:val="1002"/>
-        </w:numPr>
-      </w:pPr>
-      <w:r>
-        <w:t xml:space="preserve">(reys2022insilicoprofiling pages 32-35): V Reys. In silico profiling of protein-kinases inhibitors and study of protein-protein interactions. Unknown journal, 2022.</w:t>
-      </w:r>
-    </w:p>
-    <w:p>
-      <w:pPr>
-        <w:numPr>
-          <w:ilvl w:val="0"/>
-          <w:numId w:val="1002"/>
-        </w:numPr>
-      </w:pPr>
-      <w:r>
-        <w:t xml:space="preserve">(zhang2021srcfamilyprotein pages 1-2): Xianzheng Zhang, Dan Mei, Lingling Zhang, and Wei Wei. Src family protein kinase controls the fate of b cells in autoimmune diseases. Inflammation, 44:423-433, Oct 2021. URL: https://doi.org/10.1007/s10753-020-01355-1, doi:10.1007/s10753-020-01355-1. This article has 24 citations and is from a peer-reviewed journal.</w:t>
-      </w:r>
-    </w:p>
-    <w:p>
-      <w:pPr>
-        <w:numPr>
-          <w:ilvl w:val="0"/>
-          <w:numId w:val="1002"/>
-        </w:numPr>
-      </w:pPr>
-      <w:r>
-        <w:t xml:space="preserve">(zhang2021srcfamilyprotein pages 7-8): Xianzheng Zhang, Dan Mei, Lingling Zhang, and Wei Wei. Src family protein kinase controls the fate of b cells in autoimmune diseases. Inflammation, 44:423-433, Oct 2021. URL: https://doi.org/10.1007/s10753-020-01355-1, doi:10.1007/s10753-020-01355-1. This article has 24 citations and is from a peer-reviewed journal.</w:t>
-      </w:r>
-    </w:p>
-    <w:p>
-      <w:pPr>
-        <w:numPr>
-          <w:ilvl w:val="0"/>
-          <w:numId w:val="1002"/>
-        </w:numPr>
-      </w:pPr>
-      <w:r>
-        <w:t xml:space="preserve">(zhang2021srcfamilyprotein pages 9-10): Xianzheng Zhang, Dan Mei, Lingling Zhang, and Wei Wei. Src family protein kinase controls the fate of b cells in autoimmune diseases. Inflammation, 44:423-433, Oct 2021. URL: https://doi.org/10.1007/s10753-020-01355-1, doi:10.1007/s10753-020-01355-1. This article has 24 citations and is from a peer-reviewed journal.</w:t>
-      </w:r>
-    </w:p>
-    <w:p>
-      <w:pPr>
-        <w:numPr>
-          <w:ilvl w:val="0"/>
-          <w:numId w:val="1002"/>
-        </w:numPr>
-      </w:pPr>
-      <w:r>
-        <w:t xml:space="preserve">(bhanumathy2021proteintyrosinekinases pages 7-9): Kalpana K. Bhanumathy, Amrutha Balagopal, Frederick S. Vizeacoumar, Franco J. Vizeacoumar, Andrew Freywald, and Vincenzo Giambra. Protein tyrosine kinases: their roles and their targeting in leukemia. Cancers, 13:184, Jan 2021. URL: https://doi.org/10.3390/cancers13020184, doi:10.3390/cancers13020184. This article has 73 citations and is from a peer-reviewed journal.</w:t>
-      </w:r>
-    </w:p>
-    <w:p>
-      <w:pPr>
-        <w:numPr>
-          <w:ilvl w:val="0"/>
-          <w:numId w:val="1002"/>
-        </w:numPr>
-      </w:pPr>
-      <w:r>
-        <w:t xml:space="preserve">(kwon2019tracingtheevolution pages 37-41): HA Kwon. Tracing the evolution of the tyrosine kinome from sequence to function. Unknown journal, 2019.</w:t>
-      </w:r>
-    </w:p>
-    <w:p>
-      <w:pPr>
-        <w:numPr>
-          <w:ilvl w:val="0"/>
-          <w:numId w:val="1002"/>
-        </w:numPr>
-      </w:pPr>
-      <w:r>
-        <w:t xml:space="preserve">(kwon2019tracingtheevolution pages 60-65): HA Kwon. Tracing the evolution of the tyrosine kinome from sequence to function. Unknown journal, 2019.</w:t>
-      </w:r>
-    </w:p>
-    <w:bookmarkEnd w:id="17"/>
+          <w:numId w:val="1003"/>
+        </w:numPr>
+      </w:pPr>
+      <w:r>
+        <w:t xml:space="preserve">(belle2017identificationofnew pages 61-64): K Van Belle. Identification of new immunomodulating targets and agents for b lymphocytes. Unknown journal, 2017.</w:t>
+      </w:r>
+    </w:p>
+    <w:p>
+      <w:pPr>
+        <w:numPr>
+          <w:ilvl w:val="0"/>
+          <w:numId w:val="1003"/>
+        </w:numPr>
+      </w:pPr>
+      <w:r>
+        <w:t xml:space="preserve">(bhanumathy2021proteintyrosinekinases pages 1-2): Kalpana K. Bhanumathy, Amrutha Balagopal, Frederick S. Vizeacoumar, Franco J. Vizeacoumar, Andrew Freywald, and Vincenzo Giambra. Protein tyrosine kinases: their roles and their targeting in leukemia. Cancers, 13:184, Jan 2021. URL: https://doi.org/10.3390/cancers13020184, doi:10.3390/cancers13020184. This article has 73 citations and is from a peer-reviewed journal.</w:t>
+      </w:r>
+    </w:p>
+    <w:p>
+      <w:pPr>
+        <w:numPr>
+          <w:ilvl w:val="0"/>
+          <w:numId w:val="1003"/>
+        </w:numPr>
+      </w:pPr>
+      <w:r>
+        <w:t xml:space="preserve">(bhanumathy2021proteintyrosinekinases pages 2-4): Kalpana K. Bhanumathy, Amrutha Balagopal, Frederick S. Vizeacoumar, Franco J. Vizeacoumar, Andrew Freywald, and Vincenzo Giambra. Protein tyrosine kinases: their roles and their targeting in leukemia. Cancers, 13:184, Jan 2021. URL: https://doi.org/10.3390/cancers13020184, doi:10.3390/cancers13020184. This article has 73 citations and is from a peer-reviewed journal.</w:t>
+      </w:r>
+    </w:p>
+    <w:p>
+      <w:pPr>
+        <w:numPr>
+          <w:ilvl w:val="0"/>
+          <w:numId w:val="1003"/>
+        </w:numPr>
+      </w:pPr>
+      <w:r>
+        <w:t xml:space="preserve">(cann2017identifyingtherapeuticagents pages 173-176): M Cann. Identifying therapeutic agents for the treatment of diffuse large b-cell lymphoma. Unknown journal, 2017.</w:t>
+      </w:r>
+    </w:p>
+    <w:p>
+      <w:pPr>
+        <w:numPr>
+          <w:ilvl w:val="0"/>
+          <w:numId w:val="1003"/>
+        </w:numPr>
+      </w:pPr>
+      <w:r>
+        <w:t xml:space="preserve">(cann2017identifyingtherapeuticagents pages 34-39): M Cann. Identifying therapeutic agents for the treatment of diffuse large b-cell lymphoma. Unknown journal, 2017.</w:t>
+      </w:r>
+    </w:p>
+    <w:p>
+      <w:pPr>
+        <w:numPr>
+          <w:ilvl w:val="0"/>
+          <w:numId w:val="1003"/>
+        </w:numPr>
+      </w:pPr>
+      <w:r>
+        <w:t xml:space="preserve">(cann2017identifyingtherapeuticagents pages 39-43): M Cann. Identifying therapeutic agents for the treatment of diffuse large b-cell lymphoma. Unknown journal, 2017.</w:t>
+      </w:r>
+    </w:p>
+    <w:p>
+      <w:pPr>
+        <w:numPr>
+          <w:ilvl w:val="0"/>
+          <w:numId w:val="1003"/>
+        </w:numPr>
+      </w:pPr>
+      <w:r>
+        <w:t xml:space="preserve">(cheek2005acomprehensiveupdate pages 18-19): Sara Cheek, Krzysztof Ginalski, Hong Zhang, and Nick V Grishin. A comprehensive update of the sequence and structure classification of kinases. BMC Structural Biology, Mar 2005. URL: https://doi.org/10.1186/1472-6807-5-6, doi:10.1186/1472-6807-5-6. This article has 172 citations and is from a peer-reviewed journal.</w:t>
+      </w:r>
+    </w:p>
+    <w:p>
+      <w:pPr>
+        <w:numPr>
+          <w:ilvl w:val="0"/>
+          <w:numId w:val="1003"/>
+        </w:numPr>
+      </w:pPr>
+      <w:r>
+        <w:t xml:space="preserve">(gough2024exploringtheconformational pages 10-11): Nancy R. Gough and Charalampos G. Kalodimos. Exploring the conformational landscape of protein kinases. Current Opinion in Structural Biology, 88:102890, Oct 2024. URL: https://doi.org/10.1016/j.sbi.2024.102890, doi:10.1016/j.sbi.2024.102890. This article has 6 citations and is from a peer-reviewed journal.</w:t>
+      </w:r>
+    </w:p>
+    <w:p>
+      <w:pPr>
+        <w:numPr>
+          <w:ilvl w:val="0"/>
+          <w:numId w:val="1003"/>
+        </w:numPr>
+      </w:pPr>
+      <w:r>
+        <w:t xml:space="preserve">(johnson2023anatlasof pages 1-2): Jared L. Johnson, Tomer M. Yaron, Emily M. Huntsman, Alexander Kerelsky, Junho Song, Amit Regev, Ting-Yu Lin, Katarina Liberatore, Daniel M. Cizin, Benjamin M. Cohen, Neil Vasan, Yilun Ma, Konstantin Krismer, Jaylissa Torres Robles, Bert van de Kooij, Anne E. van Vlimmeren, Nicole Andrée-Busch, Norbert F. Käufer, Maxim V. Dorovkov, Alexey G. Ryazanov, Yuichiro Takagi, Edward R. Kastenhuber, Marcus D. Goncalves, Benjamin D. Hopkins, Olivier Elemento, Dylan J. Taatjes, Alexandre Maucuer, Akio Yamashita, Alexei Degterev, Mohamed Uduman, Jingyi Lu, Sean D. Landry, Bin Zhang, Ian Cossentino, Rune Linding, John Blenis, Peter V. Hornbeck, Benjamin E. Turk, Michael B. Yaffe, and Lewis C. Cantley. An atlas of substrate specificities for the human serine/threonine kinome. Nature, 613:759-766, Jan 2023. URL: https://doi.org/10.1038/s41586-022-05575-3, doi:10.1038/s41586-022-05575-3. This article has 416 citations and is from a highest quality peer-reviewed journal.</w:t>
+      </w:r>
+    </w:p>
+    <w:p>
+      <w:pPr>
+        <w:numPr>
+          <w:ilvl w:val="0"/>
+          <w:numId w:val="1003"/>
+        </w:numPr>
+      </w:pPr>
+      <w:r>
+        <w:t xml:space="preserve">(johnson2023anatlasof pages 2-3): Jared L. Johnson, Tomer M. Yaron, Emily M. Huntsman, Alexander Kerelsky, Junho Song, Amit Regev, Ting-Yu Lin, Katarina Liberatore, Daniel M. Cizin, Benjamin M. Cohen, Neil Vasan, Yilun Ma, Konstantin Krismer, Jaylissa Torres Robles, Bert van de Kooij, Anne E. van Vlimmeren, Nicole Andrée-Busch, Norbert F. Käufer, Maxim V. Dorovkov, Alexey G. Ryazanov, Yuichiro Takagi, Edward R. Kastenhuber, Marcus D. Goncalves, Benjamin D. Hopkins, Olivier Elemento, Dylan J. Taatjes, Alexandre Maucuer, Akio Yamashita, Alexei Degterev, Mohamed Uduman, Jingyi Lu, Sean D. Landry, Bin Zhang, Ian Cossentino, Rune Linding, John Blenis, Peter V. Hornbeck, Benjamin E. Turk, Michael B. Yaffe, and Lewis C. Cantley. An atlas of substrate specificities for the human serine/threonine kinome. Nature, 613:759-766, Jan 2023. URL: https://doi.org/10.1038/s41586-022-05575-3, doi:10.1038/s41586-022-05575-3. This article has 416 citations and is from a highest quality peer-reviewed journal.</w:t>
+      </w:r>
+    </w:p>
+    <w:p>
+      <w:pPr>
+        <w:numPr>
+          <w:ilvl w:val="0"/>
+          <w:numId w:val="1003"/>
+        </w:numPr>
+      </w:pPr>
+      <w:r>
+        <w:t xml:space="preserve">(johnson2023anatlasof pages 7-7): Jared L. Johnson, Tomer M. Yaron, Emily M. Huntsman, Alexander Kerelsky, Junho Song, Amit Regev, Ting-Yu Lin, Katarina Liberatore, Daniel M. Cizin, Benjamin M. Cohen, Neil Vasan, Yilun Ma, Konstantin Krismer, Jaylissa Torres Robles, Bert van de Kooij, Anne E. van Vlimmeren, Nicole Andrée-Busch, Norbert F. Käufer, Maxim V. Dorovkov, Alexey G. Ryazanov, Yuichiro Takagi, Edward R. Kastenhuber, Marcus D. Goncalves, Benjamin D. Hopkins, Olivier Elemento, Dylan J. Taatjes, Alexandre Maucuer, Akio Yamashita, Alexei Degterev, Mohamed Uduman, Jingyi Lu, Sean D. Landry, Bin Zhang, Ian Cossentino, Rune Linding, John Blenis, Peter V. Hornbeck, Benjamin E. Turk, Michael B. Yaffe, and Lewis C. Cantley. An atlas of substrate specificities for the human serine/threonine kinome. Nature, 613:759-766, Jan 2023. URL: https://doi.org/10.1038/s41586-022-05575-3, doi:10.1038/s41586-022-05575-3. This article has 416 citations and is from a highest quality peer-reviewed journal.</w:t>
+      </w:r>
+    </w:p>
+    <w:p>
+      <w:pPr>
+        <w:numPr>
+          <w:ilvl w:val="0"/>
+          <w:numId w:val="1003"/>
+        </w:numPr>
+      </w:pPr>
+      <w:r>
+        <w:t xml:space="preserve">(johnson2023anatlasof pages 7-8): Jared L. Johnson, Tomer M. Yaron, Emily M. Huntsman, Alexander Kerelsky, Junho Song, Amit Regev, Ting-Yu Lin, Katarina Liberatore, Daniel M. Cizin, Benjamin M. Cohen, Neil Vasan, Yilun Ma, Konstantin Krismer, Jaylissa Torres Robles, Bert van de Kooij, Anne E. van Vlimmeren, Nicole Andrée-Busch, Norbert F. Käufer, Maxim V. Dorovkov, Alexey G. Ryazanov, Yuichiro Takagi, Edward R. Kastenhuber, Marcus D. Goncalves, Benjamin D. Hopkins, Olivier Elemento, Dylan J. Taatjes, Alexandre Maucuer, Akio Yamashita, Alexei Degterev, Mohamed Uduman, Jingyi Lu, Sean D. Landry, Bin Zhang, Ian Cossentino, Rune Linding, John Blenis, Peter V. Hornbeck, Benjamin E. Turk, Michael B. Yaffe, and Lewis C. Cantley. An atlas of substrate specificities for the human serine/threonine kinome. Nature, 613:759-766, Jan 2023. URL: https://doi.org/10.1038/s41586-022-05575-3, doi:10.1038/s41586-022-05575-3. This article has 416 citations and is from a highest quality peer-reviewed journal.</w:t>
+      </w:r>
+    </w:p>
+    <w:p>
+      <w:pPr>
+        <w:numPr>
+          <w:ilvl w:val="0"/>
+          <w:numId w:val="1003"/>
+        </w:numPr>
+      </w:pPr>
+      <w:r>
+        <w:t xml:space="preserve">(johnson2023anatlasof pages 8-9): Jared L. Johnson, Tomer M. Yaron, Emily M. Huntsman, Alexander Kerelsky, Junho Song, Amit Regev, Ting-Yu Lin, Katarina Liberatore, Daniel M. Cizin, Benjamin M. Cohen, Neil Vasan, Yilun Ma, Konstantin Krismer, Jaylissa Torres Robles, Bert van de Kooij, Anne E. van Vlimmeren, Nicole Andrée-Busch, Norbert F. Käufer, Maxim V. Dorovkov, Alexey G. Ryazanov, Yuichiro Takagi, Edward R. Kastenhuber, Marcus D. Goncalves, Benjamin D. Hopkins, Olivier Elemento, Dylan J. Taatjes, Alexandre Maucuer, Akio Yamashita, Alexei Degterev, Mohamed Uduman, Jingyi Lu, Sean D. Landry, Bin Zhang, Ian Cossentino, Rune Linding, John Blenis, Peter V. Hornbeck, Benjamin E. Turk, Michael B. Yaffe, and Lewis C. Cantley. An atlas of substrate specificities for the human serine/threonine kinome. Nature, 613:759-766, Jan 2023. URL: https://doi.org/10.1038/s41586-022-05575-3, doi:10.1038/s41586-022-05575-3. This article has 416 citations and is from a highest quality peer-reviewed journal.</w:t>
+      </w:r>
+    </w:p>
+    <w:p>
+      <w:pPr>
+        <w:numPr>
+          <w:ilvl w:val="0"/>
+          <w:numId w:val="1003"/>
+        </w:numPr>
+      </w:pPr>
+      <w:r>
+        <w:t xml:space="preserve">(johnson2023anatlasof pages 9-10): Jared L. Johnson, Tomer M. Yaron, Emily M. Huntsman, Alexander Kerelsky, Junho Song, Amit Regev, Ting-Yu Lin, Katarina Liberatore, Daniel M. Cizin, Benjamin M. Cohen, Neil Vasan, Yilun Ma, Konstantin Krismer, Jaylissa Torres Robles, Bert van de Kooij, Anne E. van Vlimmeren, Nicole Andrée-Busch, Norbert F. Käufer, Maxim V. Dorovkov, Alexey G. Ryazanov, Yuichiro Takagi, Edward R. Kastenhuber, Marcus D. Goncalves, Benjamin D. Hopkins, Olivier Elemento, Dylan J. Taatjes, Alexandre Maucuer, Akio Yamashita, Alexei Degterev, Mohamed Uduman, Jingyi Lu, Sean D. Landry, Bin Zhang, Ian Cossentino, Rune Linding, John Blenis, Peter V. Hornbeck, Benjamin E. Turk, Michael B. Yaffe, and Lewis C. Cantley. An atlas of substrate specificities for the human serine/threonine kinome. Nature, 613:759-766, Jan 2023. URL: https://doi.org/10.1038/s41586-022-05575-3, doi:10.1038/s41586-022-05575-3. This article has 416 citations and is from a highest quality peer-reviewed journal.</w:t>
+      </w:r>
+    </w:p>
+    <w:p>
+      <w:pPr>
+        <w:numPr>
+          <w:ilvl w:val="0"/>
+          <w:numId w:val="1003"/>
+        </w:numPr>
+      </w:pPr>
+      <w:r>
+        <w:t xml:space="preserve">(kleinau2023theroleof pages 41-46): M Kleinau. The role of blk in the pathogenesis of systemic inflammatory syndromes. Unknown journal, 2023.</w:t>
+      </w:r>
+    </w:p>
+    <w:p>
+      <w:pPr>
+        <w:numPr>
+          <w:ilvl w:val="0"/>
+          <w:numId w:val="1003"/>
+        </w:numPr>
+      </w:pPr>
+      <w:r>
+        <w:t xml:space="preserve">(kothe2007structureofthe pages 3-4): Michael Kothe, Darcy Kohls, Simon Low, Rocco Coli, Alan C. Cheng, Suzanne L. Jacques, Theresa L. Johnson, Cristina Lewis, Christine Loh, Jim Nonomiya, Alissa L. Sheils, Kimberly A. Verdries, Thomas A. Wynn, Cyrille Kuhn, and Yuan-Hua Ding. Structure of the catalytic domain of human polo-like kinase 1</w:t>
+      </w:r>
+      <w:r>
+        <w:t xml:space="preserve">,</w:t>
+      </w:r>
+      <w:r>
+        <w:t xml:space="preserve">. Biochemistry, 46:5960-5971, Apr 2007. URL: https://doi.org/10.1021/bi602474j, doi:10.1021/bi602474j. This article has 152 citations and is from a peer-reviewed journal.</w:t>
+      </w:r>
+    </w:p>
+    <w:p>
+      <w:pPr>
+        <w:numPr>
+          <w:ilvl w:val="0"/>
+          <w:numId w:val="1003"/>
+        </w:numPr>
+      </w:pPr>
+      <w:r>
+        <w:t xml:space="preserve">(pei2023computationalanalysisof pages 15-16): Jimin Pei and Qian Cong. Computational analysis of regulatory regions in human protein kinases. Protein Science, Sep 2023. URL: https://doi.org/10.1002/pro.4764, doi:10.1002/pro.4764. This article has 3 citations and is from a peer-reviewed journal.</w:t>
+      </w:r>
+    </w:p>
+    <w:p>
+      <w:pPr>
+        <w:numPr>
+          <w:ilvl w:val="0"/>
+          <w:numId w:val="1003"/>
+        </w:numPr>
+      </w:pPr>
+      <w:r>
+        <w:t xml:space="preserve">(pei2023computationalanalysisof pages 16-17): Jimin Pei and Qian Cong. Computational analysis of regulatory regions in human protein kinases. Protein Science, Sep 2023. URL: https://doi.org/10.1002/pro.4764, doi:10.1002/pro.4764. This article has 3 citations and is from a peer-reviewed journal.</w:t>
+      </w:r>
+    </w:p>
+    <w:p>
+      <w:pPr>
+        <w:numPr>
+          <w:ilvl w:val="0"/>
+          <w:numId w:val="1003"/>
+        </w:numPr>
+      </w:pPr>
+      <w:r>
+        <w:t xml:space="preserve">(petsalakiUnknownyearthefestyrosine pages 26-31): E Petsalaki and G Gish. The fes tyrosine kinase guides cd19 receptor fate in b-cells by shaping regulatory src phosphorylation networks. Unknown journal, Unknown year.</w:t>
+      </w:r>
+    </w:p>
+    <w:p>
+      <w:pPr>
+        <w:numPr>
+          <w:ilvl w:val="0"/>
+          <w:numId w:val="1003"/>
+        </w:numPr>
+      </w:pPr>
+      <w:r>
+        <w:t xml:space="preserve">(sonowal2023luxeptinibinterfereswith pages 14-15): Himangshu Sonowal, William G. Rice, and Stephen B. Howell. Luxeptinib interferes with lyn-mediated activation of syk and modulates bcr signaling in lymphoma. PLOS ONE, 18:e0277003, Mar 2023. URL: https://doi.org/10.1371/journal.pone.0277003, doi:10.1371/journal.pone.0277003. This article has 4 citations and is from a peer-reviewed journal.</w:t>
+      </w:r>
+    </w:p>
+    <w:p>
+      <w:pPr>
+        <w:numPr>
+          <w:ilvl w:val="0"/>
+          <w:numId w:val="1003"/>
+        </w:numPr>
+      </w:pPr>
+      <w:r>
+        <w:t xml:space="preserve">(verba2016atomicstructureof pages 6-8): Kliment A. Verba, Ray Yu-Ruei Wang, Akihiko Arakawa, Yanxin Liu, Mikako Shirouzu, Shigeyuki Yokoyama, and David A. Agard. Atomic structure of hsp90-cdc37-cdk4 reveals that hsp90 traps and stabilizes an unfolded kinase. Science, 352:1542-1547, Jun 2016. URL: https://doi.org/10.1126/science.aaf5023, doi:10.1126/science.aaf5023. This article has 441 citations and is from a highest quality peer-reviewed journal.</w:t>
+      </w:r>
+    </w:p>
+    <w:p>
+      <w:pPr>
+        <w:numPr>
+          <w:ilvl w:val="0"/>
+          <w:numId w:val="1003"/>
+        </w:numPr>
+      </w:pPr>
+      <w:r>
+        <w:t xml:space="preserve">(xu2011crystalstructureof pages 1-2): Guozhou Xu, Yu-Chih Lo, Qiubai Li, Gennaro Napolitano, Xuefeng Wu, Xuliang Jiang, Michel Dreano, Michael Karin, and Hao Wu. Crystal structure of inhibitor of κb kinase β. Nature, 472:325-330, Mar 2011. URL: https://doi.org/10.1038/nature09853, doi:10.1038/nature09853. This article has 252 citations and is from a highest quality peer-reviewed journal.</w:t>
+      </w:r>
+    </w:p>
+    <w:p>
+      <w:pPr>
+        <w:numPr>
+          <w:ilvl w:val="0"/>
+          <w:numId w:val="1003"/>
+        </w:numPr>
+      </w:pPr>
+      <w:r>
+        <w:t xml:space="preserve">(yaronbarir2024theintrinsicsubstrate pages 1-2): Tomer M. Yaron-Barir, Brian A. Joughin, Emily M. Huntsman, Alexander Kerelsky, Daniel M. Cizin, Benjamin M. Cohen, Amit Regev, Junho Song, Neil Vasan, Ting-Yu Lin, Jose M. Orozco, Christina Schoenherr, Cari Sagum, Mark T. Bedford, R. Max Wynn, Shih-Chia Tso, David T. Chuang, Lei Li, Shawn S.-C. Li, Pau Creixell, Konstantin Krismer, Mina Takegami, Harin Lee, Bin Zhang, Jingyi Lu, Ian Cossentino, Sean D. Landry, Mohamed Uduman, John Blenis, Olivier Elemento, Margaret C. Frame, Peter V. Hornbeck, Lewis C. Cantley, Benjamin E. Turk, Michael B. Yaffe, and Jared L. Johnson. The intrinsic substrate specificity of the human tyrosine kinome. Nature, 629:1174-1181, May 2024. URL: https://doi.org/10.1038/s41586-024-07407-y, doi:10.1038/s41586-024-07407-y. This article has 50 citations and is from a highest quality peer-reviewed journal.</w:t>
+      </w:r>
+    </w:p>
+    <w:p>
+      <w:pPr>
+        <w:numPr>
+          <w:ilvl w:val="0"/>
+          <w:numId w:val="1003"/>
+        </w:numPr>
+      </w:pPr>
+      <w:r>
+        <w:t xml:space="preserve">(yaronbarir2024theintrinsicsubstrate pages 12-15): Tomer M. Yaron-Barir, Brian A. Joughin, Emily M. Huntsman, Alexander Kerelsky, Daniel M. Cizin, Benjamin M. Cohen, Amit Regev, Junho Song, Neil Vasan, Ting-Yu Lin, Jose M. Orozco, Christina Schoenherr, Cari Sagum, Mark T. Bedford, R. Max Wynn, Shih-Chia Tso, David T. Chuang, Lei Li, Shawn S.-C. Li, Pau Creixell, Konstantin Krismer, Mina Takegami, Harin Lee, Bin Zhang, Jingyi Lu, Ian Cossentino, Sean D. Landry, Mohamed Uduman, John Blenis, Olivier Elemento, Margaret C. Frame, Peter V. Hornbeck, Lewis C. Cantley, Benjamin E. Turk, Michael B. Yaffe, and Jared L. Johnson. The intrinsic substrate specificity of the human tyrosine kinome. Nature, 629:1174-1181, May 2024. URL: https://doi.org/10.1038/s41586-024-07407-y, doi:10.1038/s41586-024-07407-y. This article has 50 citations and is from a highest quality peer-reviewed journal.</w:t>
+      </w:r>
+    </w:p>
+    <w:p>
+      <w:pPr>
+        <w:numPr>
+          <w:ilvl w:val="0"/>
+          <w:numId w:val="1003"/>
+        </w:numPr>
+      </w:pPr>
+      <w:r>
+        <w:t xml:space="preserve">(yaronbarir2024theintrinsicsubstrate pages 2-2): Tomer M. Yaron-Barir, Brian A. Joughin, Emily M. Huntsman, Alexander Kerelsky, Daniel M. Cizin, Benjamin M. Cohen, Amit Regev, Junho Song, Neil Vasan, Ting-Yu Lin, Jose M. Orozco, Christina Schoenherr, Cari Sagum, Mark T. Bedford, R. Max Wynn, Shih-Chia Tso, David T. Chuang, Lei Li, Shawn S.-C. Li, Pau Creixell, Konstantin Krismer, Mina Takegami, Harin Lee, Bin Zhang, Jingyi Lu, Ian Cossentino, Sean D. Landry, Mohamed Uduman, John Blenis, Olivier Elemento, Margaret C. Frame, Peter V. Hornbeck, Lewis C. Cantley, Benjamin E. Turk, Michael B. Yaffe, and Jared L. Johnson. The intrinsic substrate specificity of the human tyrosine kinome. Nature, 629:1174-1181, May 2024. URL: https://doi.org/10.1038/s41586-024-07407-y, doi:10.1038/s41586-024-07407-y. This article has 50 citations and is from a highest quality peer-reviewed journal.</w:t>
+      </w:r>
+    </w:p>
+    <w:p>
+      <w:pPr>
+        <w:numPr>
+          <w:ilvl w:val="0"/>
+          <w:numId w:val="1003"/>
+        </w:numPr>
+      </w:pPr>
+      <w:r>
+        <w:t xml:space="preserve">(yaronbarir2024theintrinsicsubstrate pages 2-3): Tomer M. Yaron-Barir, Brian A. Joughin, Emily M. Huntsman, Alexander Kerelsky, Daniel M. Cizin, Benjamin M. Cohen, Amit Regev, Junho Song, Neil Vasan, Ting-Yu Lin, Jose M. Orozco, Christina Schoenherr, Cari Sagum, Mark T. Bedford, R. Max Wynn, Shih-Chia Tso, David T. Chuang, Lei Li, Shawn S.-C. Li, Pau Creixell, Konstantin Krismer, Mina Takegami, Harin Lee, Bin Zhang, Jingyi Lu, Ian Cossentino, Sean D. Landry, Mohamed Uduman, John Blenis, Olivier Elemento, Margaret C. Frame, Peter V. Hornbeck, Lewis C. Cantley, Benjamin E. Turk, Michael B. Yaffe, and Jared L. Johnson. The intrinsic substrate specificity of the human tyrosine kinome. Nature, 629:1174-1181, May 2024. URL: https://doi.org/10.1038/s41586-024-07407-y, doi:10.1038/s41586-024-07407-y. This article has 50 citations and is from a highest quality peer-reviewed journal.</w:t>
+      </w:r>
+    </w:p>
+    <w:p>
+      <w:pPr>
+        <w:numPr>
+          <w:ilvl w:val="0"/>
+          <w:numId w:val="1003"/>
+        </w:numPr>
+      </w:pPr>
+      <w:r>
+        <w:t xml:space="preserve">(yaronbarir2024theintrinsicsubstrate pages 3-4): Tomer M. Yaron-Barir, Brian A. Joughin, Emily M. Huntsman, Alexander Kerelsky, Daniel M. Cizin, Benjamin M. Cohen, Amit Regev, Junho Song, Neil Vasan, Ting-Yu Lin, Jose M. Orozco, Christina Schoenherr, Cari Sagum, Mark T. Bedford, R. Max Wynn, Shih-Chia Tso, David T. Chuang, Lei Li, Shawn S.-C. Li, Pau Creixell, Konstantin Krismer, Mina Takegami, Harin Lee, Bin Zhang, Jingyi Lu, Ian Cossentino, Sean D. Landry, Mohamed Uduman, John Blenis, Olivier Elemento, Margaret C. Frame, Peter V. Hornbeck, Lewis C. Cantley, Benjamin E. Turk, Michael B. Yaffe, and Jared L. Johnson. The intrinsic substrate specificity of the human tyrosine kinome. Nature, 629:1174-1181, May 2024. URL: https://doi.org/10.1038/s41586-024-07407-y, doi:10.1038/s41586-024-07407-y. This article has 50 citations and is from a highest quality peer-reviewed journal.</w:t>
+      </w:r>
+    </w:p>
+    <w:p>
+      <w:pPr>
+        <w:numPr>
+          <w:ilvl w:val="0"/>
+          <w:numId w:val="1003"/>
+        </w:numPr>
+      </w:pPr>
+      <w:r>
+        <w:t xml:space="preserve">(yaronbarir2024theintrinsicsubstrate pages 7-8): Tomer M. Yaron-Barir, Brian A. Joughin, Emily M. Huntsman, Alexander Kerelsky, Daniel M. Cizin, Benjamin M. Cohen, Amit Regev, Junho Song, Neil Vasan, Ting-Yu Lin, Jose M. Orozco, Christina Schoenherr, Cari Sagum, Mark T. Bedford, R. Max Wynn, Shih-Chia Tso, David T. Chuang, Lei Li, Shawn S.-C. Li, Pau Creixell, Konstantin Krismer, Mina Takegami, Harin Lee, Bin Zhang, Jingyi Lu, Ian Cossentino, Sean D. Landry, Mohamed Uduman, John Blenis, Olivier Elemento, Margaret C. Frame, Peter V. Hornbeck, Lewis C. Cantley, Benjamin E. Turk, Michael B. Yaffe, and Jared L. Johnson. The intrinsic substrate specificity of the human tyrosine kinome. Nature, 629:1174-1181, May 2024. URL: https://doi.org/10.1038/s41586-024-07407-y, doi:10.1038/s41586-024-07407-y. This article has 50 citations and is from a highest quality peer-reviewed journal.</w:t>
+      </w:r>
+    </w:p>
+    <w:p>
+      <w:pPr>
+        <w:numPr>
+          <w:ilvl w:val="0"/>
+          <w:numId w:val="1003"/>
+        </w:numPr>
+      </w:pPr>
+      <w:r>
+        <w:t xml:space="preserve">(yaronbarir2024theintrinsicsubstrate pages 8-8): Tomer M. Yaron-Barir, Brian A. Joughin, Emily M. Huntsman, Alexander Kerelsky, Daniel M. Cizin, Benjamin M. Cohen, Amit Regev, Junho Song, Neil Vasan, Ting-Yu Lin, Jose M. Orozco, Christina Schoenherr, Cari Sagum, Mark T. Bedford, R. Max Wynn, Shih-Chia Tso, David T. Chuang, Lei Li, Shawn S.-C. Li, Pau Creixell, Konstantin Krismer, Mina Takegami, Harin Lee, Bin Zhang, Jingyi Lu, Ian Cossentino, Sean D. Landry, Mohamed Uduman, John Blenis, Olivier Elemento, Margaret C. Frame, Peter V. Hornbeck, Lewis C. Cantley, Benjamin E. Turk, Michael B. Yaffe, and Jared L. Johnson. The intrinsic substrate specificity of the human tyrosine kinome. Nature, 629:1174-1181, May 2024. URL: https://doi.org/10.1038/s41586-024-07407-y, doi:10.1038/s41586-024-07407-y. This article has 50 citations and is from a highest quality peer-reviewed journal.</w:t>
+      </w:r>
+    </w:p>
+    <w:p>
+      <w:pPr>
+        <w:numPr>
+          <w:ilvl w:val="0"/>
+          <w:numId w:val="1003"/>
+        </w:numPr>
+      </w:pPr>
+      <w:r>
+        <w:t xml:space="preserve">(yaronbarir2024theintrinsicsubstrate pages 9-10): Tomer M. Yaron-Barir, Brian A. Joughin, Emily M. Huntsman, Alexander Kerelsky, Daniel M. Cizin, Benjamin M. Cohen, Amit Regev, Junho Song, Neil Vasan, Ting-Yu Lin, Jose M. Orozco, Christina Schoenherr, Cari Sagum, Mark T. Bedford, R. Max Wynn, Shih-Chia Tso, David T. Chuang, Lei Li, Shawn S.-C. Li, Pau Creixell, Konstantin Krismer, Mina Takegami, Harin Lee, Bin Zhang, Jingyi Lu, Ian Cossentino, Sean D. Landry, Mohamed Uduman, John Blenis, Olivier Elemento, Margaret C. Frame, Peter V. Hornbeck, Lewis C. Cantley, Benjamin E. Turk, Michael B. Yaffe, and Jared L. Johnson. The intrinsic substrate specificity of the human tyrosine kinome. Nature, 629:1174-1181, May 2024. URL: https://doi.org/10.1038/s41586-024-07407-y, doi:10.1038/s41586-024-07407-y. This article has 50 citations and is from a highest quality peer-reviewed journal.</w:t>
+      </w:r>
+    </w:p>
+    <w:p>
+      <w:pPr>
+        <w:numPr>
+          <w:ilvl w:val="0"/>
+          <w:numId w:val="1003"/>
+        </w:numPr>
+      </w:pPr>
+      <w:r>
+        <w:t xml:space="preserve">(bah2016modulationofintrinsically pages 1-2): Alaji Bah and Julie D. Forman-Kay. Modulation of intrinsically disordered protein function by post-translational modifications. Journal of Biological Chemistry, 291:6696-6705, Mar 2016. URL: https://doi.org/10.1074/jbc.r115.695056, doi:10.1074/jbc.r115.695056. This article has 574 citations and is from a domain leading peer-reviewed journal.</w:t>
+      </w:r>
+    </w:p>
+    <w:p>
+      <w:pPr>
+        <w:numPr>
+          <w:ilvl w:val="0"/>
+          <w:numId w:val="1003"/>
+        </w:numPr>
+      </w:pPr>
+      <w:r>
+        <w:t xml:space="preserve">(barreiro2017functionalstudiesof pages 76-80): A Díaz Barreiro. Functional studies of the sle-risk genes bank1 and blk in b-cell pathways. Unknown journal, 2017.</w:t>
+      </w:r>
+    </w:p>
     <w:sectPr>
       <w:footnotePr>
         <w:numRestart w:val="eachSect"/>
@@ -759,6 +1209,109 @@
       <w:pPr>
         <w:ind w:left="6480" w:hanging="360"/>
       </w:pPr>
+    </w:lvl>
+  </w:abstractNum>
+  <w:abstractNum w:abstractNumId="991">
+    <w:nsid w:val="0000A991"/>
+    <w:multiLevelType w:val="multilevel"/>
+    <w:lvl w:ilvl="0">
+      <w:numFmt w:val="bullet"/>
+      <w:lvlText w:val=""/>
+      <w:lvlJc w:val="left"/>
+      <w:pPr>
+        <w:ind w:left="720" w:hanging="360"/>
+      </w:pPr>
+      <w:rPr>
+        <w:rFonts w:ascii="Symbol" w:hAnsi="Symbol" w:cs="Symbol" w:hint="default"/>
+      </w:rPr>
+    </w:lvl>
+    <w:lvl w:ilvl="1">
+      <w:numFmt w:val="bullet"/>
+      <w:lvlText w:val="o"/>
+      <w:lvlJc w:val="left"/>
+      <w:pPr>
+        <w:ind w:left="1440" w:hanging="360"/>
+      </w:pPr>
+      <w:rPr>
+        <w:rFonts w:ascii="Courier New" w:hAnsi="Courier New" w:cs="Courier New" w:hint="default"/>
+      </w:rPr>
+    </w:lvl>
+    <w:lvl w:ilvl="2">
+      <w:numFmt w:val="bullet"/>
+      <w:lvlText w:val=""/>
+      <w:lvlJc w:val="left"/>
+      <w:pPr>
+        <w:ind w:left="2160" w:hanging="360"/>
+      </w:pPr>
+      <w:rPr>
+        <w:rFonts w:ascii="Wingdings" w:hAnsi="Wingdings" w:cs="Wingdings" w:hint="default"/>
+      </w:rPr>
+    </w:lvl>
+    <w:lvl w:ilvl="3">
+      <w:numFmt w:val="bullet"/>
+      <w:lvlText w:val=""/>
+      <w:lvlJc w:val="left"/>
+      <w:pPr>
+        <w:ind w:left="2880" w:hanging="360"/>
+      </w:pPr>
+      <w:rPr>
+        <w:rFonts w:ascii="Symbol" w:hAnsi="Symbol" w:cs="Symbol" w:hint="default"/>
+      </w:rPr>
+    </w:lvl>
+    <w:lvl w:ilvl="4">
+      <w:numFmt w:val="bullet"/>
+      <w:lvlText w:val="o"/>
+      <w:lvlJc w:val="left"/>
+      <w:pPr>
+        <w:ind w:left="3600" w:hanging="360"/>
+      </w:pPr>
+      <w:rPr>
+        <w:rFonts w:ascii="Courier New" w:hAnsi="Courier New" w:cs="Courier New" w:hint="default"/>
+      </w:rPr>
+    </w:lvl>
+    <w:lvl w:ilvl="5">
+      <w:numFmt w:val="bullet"/>
+      <w:lvlText w:val=""/>
+      <w:lvlJc w:val="left"/>
+      <w:pPr>
+        <w:ind w:left="4320" w:hanging="360"/>
+      </w:pPr>
+      <w:rPr>
+        <w:rFonts w:ascii="Wingdings" w:hAnsi="Wingdings" w:cs="Wingdings" w:hint="default"/>
+      </w:rPr>
+    </w:lvl>
+    <w:lvl w:ilvl="6">
+      <w:numFmt w:val="bullet"/>
+      <w:lvlText w:val=""/>
+      <w:lvlJc w:val="left"/>
+      <w:pPr>
+        <w:ind w:left="5040" w:hanging="360"/>
+      </w:pPr>
+      <w:rPr>
+        <w:rFonts w:ascii="Symbol" w:hAnsi="Symbol" w:cs="Symbol" w:hint="default"/>
+      </w:rPr>
+    </w:lvl>
+    <w:lvl w:ilvl="7">
+      <w:numFmt w:val="bullet"/>
+      <w:lvlText w:val="o"/>
+      <w:lvlJc w:val="left"/>
+      <w:pPr>
+        <w:ind w:left="5760" w:hanging="360"/>
+      </w:pPr>
+      <w:rPr>
+        <w:rFonts w:ascii="Courier New" w:hAnsi="Courier New" w:cs="Courier New" w:hint="default"/>
+      </w:rPr>
+    </w:lvl>
+    <w:lvl w:ilvl="8">
+      <w:numFmt w:val="bullet"/>
+      <w:lvlText w:val=""/>
+      <w:lvlJc w:val="left"/>
+      <w:pPr>
+        <w:ind w:left="6480" w:hanging="360"/>
+      </w:pPr>
+      <w:rPr>
+        <w:rFonts w:ascii="Wingdings" w:hAnsi="Wingdings" w:cs="Wingdings" w:hint="default"/>
+      </w:rPr>
     </w:lvl>
   </w:abstractNum>
   <w:num w:numId="1000">
@@ -795,6 +1348,9 @@
     </w:lvlOverride>
   </w:num>
   <w:num w:numId="1002">
+    <w:abstractNumId w:val="991"/>
+  </w:num>
+  <w:num w:numId="1003">
     <w:abstractNumId w:val="99411"/>
     <w:lvlOverride w:ilvl="0">
       <w:startOverride w:val="1"/>

</xml_diff>